<commit_message>
feature: add position_supplement to resume
</commit_message>
<xml_diff>
--- a/templates/resume/resume_template.docx
+++ b/templates/resume/resume_template.docx
@@ -344,6 +344,18 @@
           <w:caps/>
         </w:rPr>
         <w:t>{{job.position}}</w:t>
+      </w:r>
+      <w:r>
+        <w:t xml:space="preserve"> </w:t>
+      </w:r>
+      <w:r>
+        <w:rPr>
+          <w:rFonts w:ascii="Arial" w:hAnsi="Arial" w:cs="Arial"/>
+          <w:b/>
+          <w:bCs/>
+          <w:caps/>
+        </w:rPr>
+        <w:t>{% if job.position_supplement %}({{ job.position_supplement }}){% endif%}</w:t>
       </w:r>
       <w:r>
         <w:rPr>

</xml_diff>